<commit_message>
Submission for Module 6 - Patrick Beck
</commit_message>
<xml_diff>
--- a/Module 6/HOP06A – Set Up Jupyter Notebooks.docx
+++ b/Module 6/HOP06A – Set Up Jupyter Notebooks.docx
@@ -160,43 +160,7 @@
         <w:rPr>
           <w:rFonts w:ascii="Times New Roman" w:hAnsi="Times New Roman" w:cs="Times New Roman"/>
         </w:rPr>
-        <w:t>11</w:t>
-      </w:r>
-      <w:r>
-        <w:rPr>
-          <w:rFonts w:ascii="Times New Roman" w:hAnsi="Times New Roman" w:cs="Times New Roman"/>
-        </w:rPr>
-        <w:t>/0</w:t>
-      </w:r>
-      <w:r>
-        <w:rPr>
-          <w:rFonts w:ascii="Times New Roman" w:hAnsi="Times New Roman" w:cs="Times New Roman"/>
-        </w:rPr>
-        <w:t>8</w:t>
-      </w:r>
-      <w:r>
-        <w:rPr>
-          <w:rFonts w:ascii="Times New Roman" w:hAnsi="Times New Roman" w:cs="Times New Roman"/>
-        </w:rPr>
-        <w:t xml:space="preserve">/2020 </w:t>
-      </w:r>
-      <w:r>
-        <w:rPr>
-          <w:rFonts w:ascii="Times New Roman" w:hAnsi="Times New Roman" w:cs="Times New Roman"/>
-        </w:rPr>
-        <w:t>Revised</w:t>
-      </w:r>
-      <w:r>
-        <w:rPr>
-          <w:rFonts w:ascii="Times New Roman" w:hAnsi="Times New Roman" w:cs="Times New Roman"/>
-        </w:rPr>
-        <w:t xml:space="preserve"> by </w:t>
-      </w:r>
-      <w:r>
-        <w:rPr>
-          <w:rFonts w:ascii="Times New Roman" w:hAnsi="Times New Roman" w:cs="Times New Roman"/>
-        </w:rPr>
-        <w:t>Kim Nguyen</w:t>
+        <w:t>11/08/2020 Revised by Kim Nguyen</w:t>
       </w:r>
     </w:p>
     <w:p>
@@ -206,19 +170,11 @@
           <w:rFonts w:ascii="Times New Roman" w:hAnsi="Times New Roman" w:cs="Times New Roman"/>
         </w:rPr>
       </w:pPr>
-      <w:proofErr w:type="spellStart"/>
-      <w:r>
-        <w:rPr>
-          <w:rFonts w:ascii="Times New Roman" w:hAnsi="Times New Roman" w:cs="Times New Roman"/>
-        </w:rPr>
-        <w:t>Center</w:t>
-      </w:r>
-      <w:proofErr w:type="spellEnd"/>
-      <w:r>
-        <w:rPr>
-          <w:rFonts w:ascii="Times New Roman" w:hAnsi="Times New Roman" w:cs="Times New Roman"/>
-        </w:rPr>
-        <w:t xml:space="preserve"> for Information Assurance (CIAE) @City University of Seattle (</w:t>
+      <w:r>
+        <w:rPr>
+          <w:rFonts w:ascii="Times New Roman" w:hAnsi="Times New Roman" w:cs="Times New Roman"/>
+        </w:rPr>
+        <w:t>Center for Information Assurance (CIAE) @City University of Seattle (</w:t>
       </w:r>
       <w:proofErr w:type="spellStart"/>
       <w:r>
@@ -827,19 +783,7 @@
         <w:rPr>
           <w:color w:val="000000"/>
         </w:rPr>
-        <w:t>In Visual Studio Code, open the private repository generated when you accepted the HOP0</w:t>
-      </w:r>
-      <w:r>
-        <w:rPr>
-          <w:color w:val="000000"/>
-        </w:rPr>
-        <w:t>6</w:t>
-      </w:r>
-      <w:r>
-        <w:rPr>
-          <w:color w:val="000000"/>
-        </w:rPr>
-        <w:t xml:space="preserve"> assignment (If you cannot find that repository in your machine, you might have not cloned the repo, if so, please do before proceeding). </w:t>
+        <w:t xml:space="preserve">In Visual Studio Code, open the private repository generated when you accepted the HOP06 assignment (If you cannot find that repository in your machine, you might have not cloned the repo, if so, please do before proceeding). </w:t>
       </w:r>
     </w:p>
     <w:p>

</xml_diff>